<commit_message>
blackbox_test_07-016cbdc: Test that background settings are user-specific and do not affect other accounts.
</commit_message>
<xml_diff>
--- a/Tests/Test_05-016cbdc/blackbox_test_07-016cbdc.docx
+++ b/Tests/Test_05-016cbdc/blackbox_test_07-016cbdc.docx
@@ -65,10 +65,16 @@
         <w:t xml:space="preserve">                                                                               </w:t>
       </w:r>
       <w:r>
-        <w:t xml:space="preserve">                                         </w:t>
-      </w:r>
-      <w:r>
-        <w:t>Date conducted: </w:t>
+        <w:t xml:space="preserve">                                    </w:t>
+      </w:r>
+      <w:r>
+        <w:t>Date conducted:</w:t>
+      </w:r>
+      <w:r>
+        <w:t xml:space="preserve"> Nov 29, 2024, 8:09 PM</w:t>
+      </w:r>
+      <w:r>
+        <w:t> </w:t>
       </w:r>
     </w:p>
     <w:p>
@@ -136,11 +142,11 @@
         <w:tblLook w:val="04A0" w:firstRow="1" w:lastRow="0" w:firstColumn="1" w:lastColumn="0" w:noHBand="0" w:noVBand="1"/>
       </w:tblPr>
       <w:tblGrid>
-        <w:gridCol w:w="4795"/>
-        <w:gridCol w:w="2815"/>
-        <w:gridCol w:w="2286"/>
-        <w:gridCol w:w="5157"/>
-        <w:gridCol w:w="1200"/>
+        <w:gridCol w:w="3563"/>
+        <w:gridCol w:w="2519"/>
+        <w:gridCol w:w="2569"/>
+        <w:gridCol w:w="3763"/>
+        <w:gridCol w:w="3839"/>
         <w:gridCol w:w="1020"/>
       </w:tblGrid>
       <w:tr>
@@ -435,7 +441,11 @@
             <w:vAlign w:val="center"/>
             <w:hideMark/>
           </w:tcPr>
-          <w:p/>
+          <w:p>
+            <w:r>
+              <w:t>The applied selected background remains the same after logout &amp; login</w:t>
+            </w:r>
+          </w:p>
         </w:tc>
         <w:tc>
           <w:tcPr>
@@ -455,7 +465,11 @@
             <w:vAlign w:val="bottom"/>
             <w:hideMark/>
           </w:tcPr>
-          <w:p/>
+          <w:p>
+            <w:r>
+              <w:t>Pass</w:t>
+            </w:r>
+          </w:p>
         </w:tc>
       </w:tr>
       <w:tr>
@@ -576,7 +590,11 @@
             <w:vAlign w:val="center"/>
             <w:hideMark/>
           </w:tcPr>
-          <w:p/>
+          <w:p>
+            <w:r>
+              <w:t>Through several logout &amp; logins, the selected background remains the same</w:t>
+            </w:r>
+          </w:p>
         </w:tc>
         <w:tc>
           <w:tcPr>
@@ -596,7 +614,11 @@
             <w:vAlign w:val="bottom"/>
             <w:hideMark/>
           </w:tcPr>
-          <w:p/>
+          <w:p>
+            <w:r>
+              <w:t>Pass</w:t>
+            </w:r>
+          </w:p>
         </w:tc>
       </w:tr>
       <w:tr>
@@ -649,6 +671,9 @@
             <w:r>
               <w:t>Logout button in the profile menu</w:t>
             </w:r>
+            <w:r>
+              <w:t xml:space="preserve"> &amp; Username, Password</w:t>
+            </w:r>
           </w:p>
         </w:tc>
         <w:tc>
@@ -671,6 +696,9 @@
           </w:tcPr>
           <w:p>
             <w:r>
+              <w:t xml:space="preserve">Press logout buttons &amp; </w:t>
+            </w:r>
+            <w:r>
               <w:t>Enter credentials for a different user</w:t>
             </w:r>
           </w:p>
@@ -717,7 +745,11 @@
             <w:vAlign w:val="center"/>
             <w:hideMark/>
           </w:tcPr>
-          <w:p/>
+          <w:p>
+            <w:r>
+              <w:t>The second user’s background settings aren’t independent and is affected by first user’s settings</w:t>
+            </w:r>
+          </w:p>
         </w:tc>
         <w:tc>
           <w:tcPr>
@@ -737,7 +769,11 @@
             <w:vAlign w:val="bottom"/>
             <w:hideMark/>
           </w:tcPr>
-          <w:p/>
+          <w:p>
+            <w:r>
+              <w:t>Failed</w:t>
+            </w:r>
+          </w:p>
         </w:tc>
       </w:tr>
     </w:tbl>
@@ -1156,6 +1192,7 @@
   <w:style w:type="character" w:default="1" w:styleId="DefaultParagraphFont">
     <w:name w:val="Default Paragraph Font"/>
     <w:uiPriority w:val="1"/>
+    <w:semiHidden/>
     <w:unhideWhenUsed/>
   </w:style>
   <w:style w:type="table" w:default="1" w:styleId="TableNormal">

</xml_diff>